<commit_message>
add getting started R code and codebook for dataset
</commit_message>
<xml_diff>
--- a/Dataset_02_Codebook.docx
+++ b/Dataset_02_Codebook.docx
@@ -941,16 +941,270 @@
     </w:p>
     <w:p>
       <w:pPr>
-        <w:ind w:left="2160"/>
-        <w:rPr>
-          <w:rFonts w:ascii="Calibri" w:hAnsi="Calibri" w:cs="Calibri"/>
-          <w:sz w:val="20"/>
-          <w:szCs w:val="20"/>
-        </w:rPr>
-      </w:pPr>
-    </w:p>
-    <w:p>
-      <w:pPr>
+        <w:numPr>
+          <w:ilvl w:val="1"/>
+          <w:numId w:val="1"/>
+        </w:numPr>
+        <w:rPr>
+          <w:rFonts w:ascii="Calibri" w:hAnsi="Calibri" w:cs="Calibri"/>
+          <w:sz w:val="20"/>
+          <w:szCs w:val="20"/>
+        </w:rPr>
+      </w:pPr>
+      <w:r>
+        <w:rPr>
+          <w:rFonts w:ascii="Calibri" w:hAnsi="Calibri" w:cs="Calibri"/>
+          <w:sz w:val="20"/>
+          <w:szCs w:val="20"/>
+        </w:rPr>
+        <w:t>q1,q2,q3,q4,q5 – “values”:</w:t>
+      </w:r>
+    </w:p>
+    <w:p>
+      <w:pPr>
+        <w:numPr>
+          <w:ilvl w:val="2"/>
+          <w:numId w:val="1"/>
+        </w:numPr>
+        <w:rPr>
+          <w:rFonts w:ascii="Calibri" w:hAnsi="Calibri" w:cs="Calibri"/>
+          <w:sz w:val="20"/>
+          <w:szCs w:val="20"/>
+        </w:rPr>
+      </w:pPr>
+      <w:r>
+        <w:rPr>
+          <w:rFonts w:ascii="Calibri" w:hAnsi="Calibri" w:cs="Calibri"/>
+          <w:sz w:val="20"/>
+          <w:szCs w:val="20"/>
+        </w:rPr>
+        <w:t>Value = 1; Label = “None of the time”</w:t>
+      </w:r>
+    </w:p>
+    <w:p>
+      <w:pPr>
+        <w:numPr>
+          <w:ilvl w:val="2"/>
+          <w:numId w:val="1"/>
+        </w:numPr>
+        <w:rPr>
+          <w:rFonts w:ascii="Calibri" w:hAnsi="Calibri" w:cs="Calibri"/>
+          <w:sz w:val="20"/>
+          <w:szCs w:val="20"/>
+        </w:rPr>
+      </w:pPr>
+      <w:r>
+        <w:rPr>
+          <w:rFonts w:ascii="Calibri" w:hAnsi="Calibri" w:cs="Calibri"/>
+          <w:sz w:val="20"/>
+          <w:szCs w:val="20"/>
+        </w:rPr>
+        <w:t xml:space="preserve">Value = </w:t>
+      </w:r>
+      <w:r>
+        <w:rPr>
+          <w:rFonts w:ascii="Calibri" w:hAnsi="Calibri" w:cs="Calibri"/>
+          <w:sz w:val="20"/>
+          <w:szCs w:val="20"/>
+        </w:rPr>
+        <w:t>2</w:t>
+      </w:r>
+      <w:r>
+        <w:rPr>
+          <w:rFonts w:ascii="Calibri" w:hAnsi="Calibri" w:cs="Calibri"/>
+          <w:sz w:val="20"/>
+          <w:szCs w:val="20"/>
+        </w:rPr>
+        <w:t>; Label = “</w:t>
+      </w:r>
+      <w:r>
+        <w:rPr>
+          <w:rFonts w:ascii="Calibri" w:hAnsi="Calibri" w:cs="Calibri"/>
+          <w:sz w:val="20"/>
+          <w:szCs w:val="20"/>
+        </w:rPr>
+        <w:t xml:space="preserve">A little </w:t>
+      </w:r>
+      <w:r>
+        <w:rPr>
+          <w:rFonts w:ascii="Calibri" w:hAnsi="Calibri" w:cs="Calibri"/>
+          <w:sz w:val="20"/>
+          <w:szCs w:val="20"/>
+        </w:rPr>
+        <w:t>of the time”</w:t>
+      </w:r>
+    </w:p>
+    <w:p>
+      <w:pPr>
+        <w:numPr>
+          <w:ilvl w:val="2"/>
+          <w:numId w:val="1"/>
+        </w:numPr>
+        <w:rPr>
+          <w:rFonts w:ascii="Calibri" w:hAnsi="Calibri" w:cs="Calibri"/>
+          <w:sz w:val="20"/>
+          <w:szCs w:val="20"/>
+        </w:rPr>
+      </w:pPr>
+      <w:r>
+        <w:rPr>
+          <w:rFonts w:ascii="Calibri" w:hAnsi="Calibri" w:cs="Calibri"/>
+          <w:sz w:val="20"/>
+          <w:szCs w:val="20"/>
+        </w:rPr>
+        <w:t xml:space="preserve">Value = </w:t>
+      </w:r>
+      <w:r>
+        <w:rPr>
+          <w:rFonts w:ascii="Calibri" w:hAnsi="Calibri" w:cs="Calibri"/>
+          <w:sz w:val="20"/>
+          <w:szCs w:val="20"/>
+        </w:rPr>
+        <w:t>3</w:t>
+      </w:r>
+      <w:r>
+        <w:rPr>
+          <w:rFonts w:ascii="Calibri" w:hAnsi="Calibri" w:cs="Calibri"/>
+          <w:sz w:val="20"/>
+          <w:szCs w:val="20"/>
+        </w:rPr>
+        <w:t>; Label = “</w:t>
+      </w:r>
+      <w:r>
+        <w:rPr>
+          <w:rFonts w:ascii="Calibri" w:hAnsi="Calibri" w:cs="Calibri"/>
+          <w:sz w:val="20"/>
+          <w:szCs w:val="20"/>
+        </w:rPr>
+        <w:t>Some</w:t>
+      </w:r>
+      <w:r>
+        <w:rPr>
+          <w:rFonts w:ascii="Calibri" w:hAnsi="Calibri" w:cs="Calibri"/>
+          <w:sz w:val="20"/>
+          <w:szCs w:val="20"/>
+        </w:rPr>
+        <w:t xml:space="preserve"> of the time”</w:t>
+      </w:r>
+    </w:p>
+    <w:p>
+      <w:pPr>
+        <w:numPr>
+          <w:ilvl w:val="2"/>
+          <w:numId w:val="1"/>
+        </w:numPr>
+        <w:rPr>
+          <w:rFonts w:ascii="Calibri" w:hAnsi="Calibri" w:cs="Calibri"/>
+          <w:sz w:val="20"/>
+          <w:szCs w:val="20"/>
+        </w:rPr>
+      </w:pPr>
+      <w:r>
+        <w:rPr>
+          <w:rFonts w:ascii="Calibri" w:hAnsi="Calibri" w:cs="Calibri"/>
+          <w:sz w:val="20"/>
+          <w:szCs w:val="20"/>
+        </w:rPr>
+        <w:t xml:space="preserve">Value = </w:t>
+      </w:r>
+      <w:r>
+        <w:rPr>
+          <w:rFonts w:ascii="Calibri" w:hAnsi="Calibri" w:cs="Calibri"/>
+          <w:sz w:val="20"/>
+          <w:szCs w:val="20"/>
+        </w:rPr>
+        <w:t>4</w:t>
+      </w:r>
+      <w:r>
+        <w:rPr>
+          <w:rFonts w:ascii="Calibri" w:hAnsi="Calibri" w:cs="Calibri"/>
+          <w:sz w:val="20"/>
+          <w:szCs w:val="20"/>
+        </w:rPr>
+        <w:t>; Label = “</w:t>
+      </w:r>
+      <w:r>
+        <w:rPr>
+          <w:rFonts w:ascii="Calibri" w:hAnsi="Calibri" w:cs="Calibri"/>
+          <w:sz w:val="20"/>
+          <w:szCs w:val="20"/>
+        </w:rPr>
+        <w:t>A lot</w:t>
+      </w:r>
+      <w:r>
+        <w:rPr>
+          <w:rFonts w:ascii="Calibri" w:hAnsi="Calibri" w:cs="Calibri"/>
+          <w:sz w:val="20"/>
+          <w:szCs w:val="20"/>
+        </w:rPr>
+        <w:t xml:space="preserve"> of the time”</w:t>
+      </w:r>
+    </w:p>
+    <w:p>
+      <w:pPr>
+        <w:numPr>
+          <w:ilvl w:val="2"/>
+          <w:numId w:val="1"/>
+        </w:numPr>
+        <w:rPr>
+          <w:rFonts w:ascii="Calibri" w:hAnsi="Calibri" w:cs="Calibri"/>
+          <w:sz w:val="20"/>
+          <w:szCs w:val="20"/>
+        </w:rPr>
+      </w:pPr>
+      <w:r>
+        <w:rPr>
+          <w:rFonts w:ascii="Calibri" w:hAnsi="Calibri" w:cs="Calibri"/>
+          <w:sz w:val="20"/>
+          <w:szCs w:val="20"/>
+        </w:rPr>
+        <w:t xml:space="preserve">Value = </w:t>
+      </w:r>
+      <w:r>
+        <w:rPr>
+          <w:rFonts w:ascii="Calibri" w:hAnsi="Calibri" w:cs="Calibri"/>
+          <w:sz w:val="20"/>
+          <w:szCs w:val="20"/>
+        </w:rPr>
+        <w:t>5</w:t>
+      </w:r>
+      <w:r>
+        <w:rPr>
+          <w:rFonts w:ascii="Calibri" w:hAnsi="Calibri" w:cs="Calibri"/>
+          <w:sz w:val="20"/>
+          <w:szCs w:val="20"/>
+        </w:rPr>
+        <w:t>; Label = “</w:t>
+      </w:r>
+      <w:r>
+        <w:rPr>
+          <w:rFonts w:ascii="Calibri" w:hAnsi="Calibri" w:cs="Calibri"/>
+          <w:sz w:val="20"/>
+          <w:szCs w:val="20"/>
+        </w:rPr>
+        <w:t>All</w:t>
+      </w:r>
+      <w:r>
+        <w:rPr>
+          <w:rFonts w:ascii="Calibri" w:hAnsi="Calibri" w:cs="Calibri"/>
+          <w:sz w:val="20"/>
+          <w:szCs w:val="20"/>
+        </w:rPr>
+        <w:t xml:space="preserve"> of the time”</w:t>
+      </w:r>
+    </w:p>
+    <w:p>
+      <w:pPr>
+        <w:rPr>
+          <w:rFonts w:ascii="Calibri" w:hAnsi="Calibri" w:cs="Calibri"/>
+          <w:sz w:val="20"/>
+          <w:szCs w:val="20"/>
+        </w:rPr>
+      </w:pPr>
+    </w:p>
+    <w:p>
+      <w:pPr>
+        <w:pStyle w:val="ListParagraph"/>
         <w:numPr>
           <w:ilvl w:val="0"/>
           <w:numId w:val="1"/>
@@ -967,45 +1221,12 @@
           <w:sz w:val="20"/>
           <w:szCs w:val="20"/>
         </w:rPr>
-        <w:t>In the “Measure” column, click in this field for each variable and select the following for each:</w:t>
-      </w:r>
-      <w:r>
-        <w:rPr>
-          <w:rFonts w:ascii="Calibri" w:hAnsi="Calibri" w:cs="Calibri"/>
-          <w:sz w:val="20"/>
-          <w:szCs w:val="20"/>
-        </w:rPr>
-        <w:t xml:space="preserve"> [** THIS IS AN IMPORTANT STEP ** </w:t>
-      </w:r>
-      <w:proofErr w:type="gramStart"/>
-      <w:r>
-        <w:rPr>
-          <w:rFonts w:ascii="Calibri" w:hAnsi="Calibri" w:cs="Calibri"/>
-          <w:sz w:val="20"/>
-          <w:szCs w:val="20"/>
-        </w:rPr>
-        <w:t>This</w:t>
-      </w:r>
-      <w:proofErr w:type="gramEnd"/>
-      <w:r>
-        <w:rPr>
-          <w:rFonts w:ascii="Calibri" w:hAnsi="Calibri" w:cs="Calibri"/>
-          <w:sz w:val="20"/>
-          <w:szCs w:val="20"/>
-        </w:rPr>
-        <w:t xml:space="preserve"> value tells S</w:t>
-      </w:r>
-      <w:r>
-        <w:rPr>
-          <w:rFonts w:ascii="Calibri" w:hAnsi="Calibri" w:cs="Calibri"/>
-          <w:sz w:val="20"/>
-          <w:szCs w:val="20"/>
-        </w:rPr>
-        <w:t>PSS how to treat each variable. Also check this for SAS and R and whatever software you are using.</w:t>
-      </w:r>
-    </w:p>
-    <w:p>
-      <w:pPr>
+        <w:t>Other notes</w:t>
+      </w:r>
+    </w:p>
+    <w:p>
+      <w:pPr>
+        <w:pStyle w:val="ListParagraph"/>
         <w:numPr>
           <w:ilvl w:val="1"/>
           <w:numId w:val="1"/>
@@ -1022,330 +1243,55 @@
           <w:sz w:val="20"/>
           <w:szCs w:val="20"/>
         </w:rPr>
-        <w:t>Row 1: Subject ID</w:t>
-      </w:r>
-      <w:r>
-        <w:rPr>
-          <w:rFonts w:ascii="Calibri" w:hAnsi="Calibri" w:cs="Calibri"/>
-          <w:b/>
-          <w:sz w:val="20"/>
-          <w:szCs w:val="20"/>
-        </w:rPr>
-        <w:t xml:space="preserve"> – Measure = “Ordinal”</w:t>
-      </w:r>
-    </w:p>
-    <w:p>
-      <w:pPr>
-        <w:numPr>
-          <w:ilvl w:val="1"/>
-          <w:numId w:val="1"/>
-        </w:numPr>
-        <w:rPr>
-          <w:rFonts w:ascii="Calibri" w:hAnsi="Calibri" w:cs="Calibri"/>
-          <w:sz w:val="20"/>
-          <w:szCs w:val="20"/>
-        </w:rPr>
-      </w:pPr>
-      <w:r>
-        <w:rPr>
-          <w:rFonts w:ascii="Calibri" w:hAnsi="Calibri" w:cs="Calibri"/>
-          <w:sz w:val="20"/>
-          <w:szCs w:val="20"/>
-        </w:rPr>
-        <w:t>Row 2: Age in Years</w:t>
-      </w:r>
-      <w:r>
-        <w:rPr>
-          <w:rFonts w:ascii="Calibri" w:hAnsi="Calibri" w:cs="Calibri"/>
-          <w:b/>
-          <w:sz w:val="20"/>
-          <w:szCs w:val="20"/>
-        </w:rPr>
-        <w:t xml:space="preserve"> – Measure = “</w:t>
-      </w:r>
-      <w:r>
-        <w:rPr>
-          <w:rFonts w:ascii="Calibri" w:hAnsi="Calibri" w:cs="Calibri"/>
-          <w:b/>
-          <w:sz w:val="20"/>
-          <w:szCs w:val="20"/>
-        </w:rPr>
-        <w:t>Scale</w:t>
-      </w:r>
-      <w:r>
-        <w:rPr>
-          <w:rFonts w:ascii="Calibri" w:hAnsi="Calibri" w:cs="Calibri"/>
-          <w:b/>
-          <w:sz w:val="20"/>
-          <w:szCs w:val="20"/>
-        </w:rPr>
-        <w:t>”</w:t>
-      </w:r>
-    </w:p>
-    <w:p>
-      <w:pPr>
-        <w:numPr>
-          <w:ilvl w:val="1"/>
-          <w:numId w:val="1"/>
-        </w:numPr>
-        <w:rPr>
-          <w:rFonts w:ascii="Calibri" w:hAnsi="Calibri" w:cs="Calibri"/>
-          <w:sz w:val="20"/>
-          <w:szCs w:val="20"/>
-        </w:rPr>
-      </w:pPr>
-      <w:r>
-        <w:rPr>
-          <w:rFonts w:ascii="Calibri" w:hAnsi="Calibri" w:cs="Calibri"/>
-          <w:sz w:val="20"/>
-          <w:szCs w:val="20"/>
-        </w:rPr>
-        <w:t>Row 3: Weight in Pounds – Before Program</w:t>
-      </w:r>
-      <w:r>
-        <w:rPr>
-          <w:rFonts w:ascii="Calibri" w:hAnsi="Calibri" w:cs="Calibri"/>
-          <w:b/>
-          <w:sz w:val="20"/>
-          <w:szCs w:val="20"/>
-        </w:rPr>
-        <w:t xml:space="preserve"> – Measure = “</w:t>
-      </w:r>
-      <w:r>
-        <w:rPr>
-          <w:rFonts w:ascii="Calibri" w:hAnsi="Calibri" w:cs="Calibri"/>
-          <w:b/>
-          <w:sz w:val="20"/>
-          <w:szCs w:val="20"/>
-        </w:rPr>
-        <w:t>Scale</w:t>
-      </w:r>
-      <w:r>
-        <w:rPr>
-          <w:rFonts w:ascii="Calibri" w:hAnsi="Calibri" w:cs="Calibri"/>
-          <w:b/>
-          <w:sz w:val="20"/>
-          <w:szCs w:val="20"/>
-        </w:rPr>
-        <w:t>”</w:t>
-      </w:r>
-    </w:p>
-    <w:p>
-      <w:pPr>
-        <w:numPr>
-          <w:ilvl w:val="1"/>
-          <w:numId w:val="1"/>
-        </w:numPr>
-        <w:rPr>
-          <w:rFonts w:ascii="Calibri" w:hAnsi="Calibri" w:cs="Calibri"/>
-          <w:sz w:val="20"/>
-          <w:szCs w:val="20"/>
-        </w:rPr>
-      </w:pPr>
-      <w:r>
-        <w:rPr>
-          <w:rFonts w:ascii="Calibri" w:hAnsi="Calibri" w:cs="Calibri"/>
-          <w:sz w:val="20"/>
-          <w:szCs w:val="20"/>
-        </w:rPr>
-        <w:t>Row 4: Weight in Pounds – After Program</w:t>
-      </w:r>
-      <w:r>
-        <w:rPr>
-          <w:rFonts w:ascii="Calibri" w:hAnsi="Calibri" w:cs="Calibri"/>
-          <w:b/>
-          <w:sz w:val="20"/>
-          <w:szCs w:val="20"/>
-        </w:rPr>
-        <w:t xml:space="preserve"> – Measure = “</w:t>
-      </w:r>
-      <w:r>
-        <w:rPr>
-          <w:rFonts w:ascii="Calibri" w:hAnsi="Calibri" w:cs="Calibri"/>
-          <w:b/>
-          <w:sz w:val="20"/>
-          <w:szCs w:val="20"/>
-        </w:rPr>
-        <w:t>Scale</w:t>
-      </w:r>
-      <w:r>
-        <w:rPr>
-          <w:rFonts w:ascii="Calibri" w:hAnsi="Calibri" w:cs="Calibri"/>
-          <w:b/>
-          <w:sz w:val="20"/>
-          <w:szCs w:val="20"/>
-        </w:rPr>
-        <w:t>”</w:t>
-      </w:r>
-    </w:p>
-    <w:p>
-      <w:pPr>
-        <w:numPr>
-          <w:ilvl w:val="1"/>
-          <w:numId w:val="1"/>
-        </w:numPr>
-        <w:rPr>
-          <w:rFonts w:ascii="Calibri" w:hAnsi="Calibri" w:cs="Calibri"/>
-          <w:sz w:val="20"/>
-          <w:szCs w:val="20"/>
-        </w:rPr>
-      </w:pPr>
-      <w:r>
-        <w:rPr>
-          <w:rFonts w:ascii="Calibri" w:hAnsi="Calibri" w:cs="Calibri"/>
-          <w:sz w:val="20"/>
-          <w:szCs w:val="20"/>
-        </w:rPr>
-        <w:t>Row 5: Height in Decimal Feet</w:t>
-      </w:r>
-      <w:r>
-        <w:rPr>
-          <w:rFonts w:ascii="Calibri" w:hAnsi="Calibri" w:cs="Calibri"/>
-          <w:b/>
-          <w:sz w:val="20"/>
-          <w:szCs w:val="20"/>
-        </w:rPr>
-        <w:t xml:space="preserve"> – Measure = “</w:t>
-      </w:r>
-      <w:r>
-        <w:rPr>
-          <w:rFonts w:ascii="Calibri" w:hAnsi="Calibri" w:cs="Calibri"/>
-          <w:b/>
-          <w:sz w:val="20"/>
-          <w:szCs w:val="20"/>
-        </w:rPr>
-        <w:t>Scale</w:t>
-      </w:r>
-      <w:r>
-        <w:rPr>
-          <w:rFonts w:ascii="Calibri" w:hAnsi="Calibri" w:cs="Calibri"/>
-          <w:b/>
-          <w:sz w:val="20"/>
-          <w:szCs w:val="20"/>
-        </w:rPr>
-        <w:t>”</w:t>
-      </w:r>
-    </w:p>
-    <w:p>
-      <w:pPr>
-        <w:numPr>
-          <w:ilvl w:val="1"/>
-          <w:numId w:val="1"/>
-        </w:numPr>
-        <w:rPr>
-          <w:rFonts w:ascii="Calibri" w:hAnsi="Calibri" w:cs="Calibri"/>
-          <w:sz w:val="20"/>
-          <w:szCs w:val="20"/>
-        </w:rPr>
-      </w:pPr>
-      <w:r>
-        <w:rPr>
-          <w:rFonts w:ascii="Calibri" w:hAnsi="Calibri" w:cs="Calibri"/>
-          <w:sz w:val="20"/>
-          <w:szCs w:val="20"/>
-        </w:rPr>
-        <w:t>Row 6: Socio-Economic-Status</w:t>
-      </w:r>
-      <w:r>
-        <w:rPr>
-          <w:rFonts w:ascii="Calibri" w:hAnsi="Calibri" w:cs="Calibri"/>
-          <w:b/>
-          <w:sz w:val="20"/>
-          <w:szCs w:val="20"/>
-        </w:rPr>
-        <w:t xml:space="preserve"> – Measure = “</w:t>
-      </w:r>
-      <w:r>
-        <w:rPr>
-          <w:rFonts w:ascii="Calibri" w:hAnsi="Calibri" w:cs="Calibri"/>
-          <w:b/>
-          <w:sz w:val="20"/>
-          <w:szCs w:val="20"/>
-        </w:rPr>
-        <w:t>Ordinal</w:t>
-      </w:r>
-      <w:r>
-        <w:rPr>
-          <w:rFonts w:ascii="Calibri" w:hAnsi="Calibri" w:cs="Calibri"/>
-          <w:b/>
-          <w:sz w:val="20"/>
-          <w:szCs w:val="20"/>
-        </w:rPr>
-        <w:t>”</w:t>
-      </w:r>
-    </w:p>
-    <w:p>
-      <w:pPr>
-        <w:numPr>
-          <w:ilvl w:val="1"/>
-          <w:numId w:val="1"/>
-        </w:numPr>
-        <w:rPr>
-          <w:rFonts w:ascii="Calibri" w:hAnsi="Calibri" w:cs="Calibri"/>
-          <w:sz w:val="20"/>
-          <w:szCs w:val="20"/>
-        </w:rPr>
-      </w:pPr>
-      <w:r>
-        <w:rPr>
-          <w:rFonts w:ascii="Calibri" w:hAnsi="Calibri" w:cs="Calibri"/>
-          <w:sz w:val="20"/>
-          <w:szCs w:val="20"/>
-        </w:rPr>
-        <w:t>Row 7: Gender as a String</w:t>
-      </w:r>
-      <w:r>
-        <w:rPr>
-          <w:rFonts w:ascii="Calibri" w:hAnsi="Calibri" w:cs="Calibri"/>
-          <w:b/>
-          <w:sz w:val="20"/>
-          <w:szCs w:val="20"/>
-        </w:rPr>
-        <w:t xml:space="preserve"> – Measure = “</w:t>
-      </w:r>
-      <w:r>
-        <w:rPr>
-          <w:rFonts w:ascii="Calibri" w:hAnsi="Calibri" w:cs="Calibri"/>
-          <w:b/>
-          <w:sz w:val="20"/>
-          <w:szCs w:val="20"/>
-        </w:rPr>
-        <w:t>Nominal</w:t>
-      </w:r>
-    </w:p>
-    <w:p>
-      <w:pPr>
-        <w:numPr>
-          <w:ilvl w:val="1"/>
-          <w:numId w:val="1"/>
-        </w:numPr>
-        <w:rPr>
-          <w:rFonts w:ascii="Calibri" w:hAnsi="Calibri" w:cs="Calibri"/>
-          <w:b/>
-          <w:sz w:val="20"/>
-          <w:szCs w:val="20"/>
-          <w:u w:val="single"/>
-        </w:rPr>
-      </w:pPr>
-      <w:r>
-        <w:rPr>
-          <w:rFonts w:ascii="Calibri" w:hAnsi="Calibri" w:cs="Calibri"/>
-          <w:sz w:val="20"/>
-          <w:szCs w:val="20"/>
-        </w:rPr>
-        <w:t>Row 8: Gender Recoded</w:t>
-      </w:r>
-      <w:r>
-        <w:rPr>
-          <w:rFonts w:ascii="Calibri" w:hAnsi="Calibri" w:cs="Calibri"/>
-          <w:b/>
-          <w:sz w:val="20"/>
-          <w:szCs w:val="20"/>
-        </w:rPr>
-        <w:t xml:space="preserve"> – Measure = “Nominal”</w:t>
+        <w:t>Missing values are coded as either 9 or 99 (see Age, and q1,q2,q3,q4,q5)</w:t>
       </w:r>
       <w:bookmarkStart w:id="0" w:name="_GoBack"/>
       <w:bookmarkEnd w:id="0"/>
+    </w:p>
+    <w:p>
+      <w:pPr>
+        <w:rPr>
+          <w:rFonts w:ascii="Calibri" w:hAnsi="Calibri" w:cs="Calibri"/>
+          <w:sz w:val="20"/>
+          <w:szCs w:val="20"/>
+        </w:rPr>
+      </w:pPr>
+    </w:p>
+    <w:p>
+      <w:pPr>
+        <w:rPr>
+          <w:rFonts w:ascii="Calibri" w:hAnsi="Calibri" w:cs="Calibri"/>
+          <w:sz w:val="20"/>
+          <w:szCs w:val="20"/>
+        </w:rPr>
+      </w:pPr>
+    </w:p>
+    <w:p>
+      <w:pPr>
+        <w:rPr>
+          <w:rFonts w:ascii="Calibri" w:hAnsi="Calibri" w:cs="Calibri"/>
+          <w:sz w:val="20"/>
+          <w:szCs w:val="20"/>
+        </w:rPr>
+      </w:pPr>
+    </w:p>
+    <w:p>
+      <w:pPr>
+        <w:rPr>
+          <w:rFonts w:ascii="Calibri" w:hAnsi="Calibri" w:cs="Calibri"/>
+          <w:sz w:val="20"/>
+          <w:szCs w:val="20"/>
+        </w:rPr>
+      </w:pPr>
+    </w:p>
+    <w:p>
+      <w:pPr>
+        <w:rPr>
+          <w:rFonts w:ascii="Calibri" w:hAnsi="Calibri" w:cs="Calibri"/>
+          <w:sz w:val="20"/>
+          <w:szCs w:val="20"/>
+        </w:rPr>
+      </w:pPr>
     </w:p>
     <w:sectPr>
       <w:footerReference w:type="default" r:id="rId7"/>
@@ -1479,6 +1425,92 @@
 <file path=word/numbering.xml><?xml version="1.0" encoding="utf-8"?>
 <w:numbering xmlns:wpc="http://schemas.microsoft.com/office/word/2010/wordprocessingCanvas" xmlns:mc="http://schemas.openxmlformats.org/markup-compatibility/2006" xmlns:o="urn:schemas-microsoft-com:office:office" xmlns:r="http://schemas.openxmlformats.org/officeDocument/2006/relationships" xmlns:m="http://schemas.openxmlformats.org/officeDocument/2006/math" xmlns:v="urn:schemas-microsoft-com:vml" xmlns:wp14="http://schemas.microsoft.com/office/word/2010/wordprocessingDrawing" xmlns:wp="http://schemas.openxmlformats.org/drawingml/2006/wordprocessingDrawing" xmlns:w10="urn:schemas-microsoft-com:office:word" xmlns:w="http://schemas.openxmlformats.org/wordprocessingml/2006/main" xmlns:w14="http://schemas.microsoft.com/office/word/2010/wordml" xmlns:w15="http://schemas.microsoft.com/office/word/2012/wordml" xmlns:wpg="http://schemas.microsoft.com/office/word/2010/wordprocessingGroup" xmlns:wpi="http://schemas.microsoft.com/office/word/2010/wordprocessingInk" xmlns:wne="http://schemas.microsoft.com/office/word/2006/wordml" xmlns:wps="http://schemas.microsoft.com/office/word/2010/wordprocessingShape" mc:Ignorable="w14 w15 wp14">
   <w:abstractNum w:abstractNumId="0" w15:restartNumberingAfterBreak="0">
+    <w:nsid w:val="0F210936"/>
+    <w:multiLevelType w:val="hybridMultilevel"/>
+    <w:tmpl w:val="2294F36A"/>
+    <w:lvl w:ilvl="0" w:tplc="0409000F">
+      <w:start w:val="1"/>
+      <w:numFmt w:val="decimal"/>
+      <w:lvlText w:val="%1."/>
+      <w:lvlJc w:val="left"/>
+      <w:pPr>
+        <w:ind w:left="720" w:hanging="360"/>
+      </w:pPr>
+    </w:lvl>
+    <w:lvl w:ilvl="1" w:tplc="04090019" w:tentative="1">
+      <w:start w:val="1"/>
+      <w:numFmt w:val="lowerLetter"/>
+      <w:lvlText w:val="%2."/>
+      <w:lvlJc w:val="left"/>
+      <w:pPr>
+        <w:ind w:left="1440" w:hanging="360"/>
+      </w:pPr>
+    </w:lvl>
+    <w:lvl w:ilvl="2" w:tplc="0409001B" w:tentative="1">
+      <w:start w:val="1"/>
+      <w:numFmt w:val="lowerRoman"/>
+      <w:lvlText w:val="%3."/>
+      <w:lvlJc w:val="right"/>
+      <w:pPr>
+        <w:ind w:left="2160" w:hanging="180"/>
+      </w:pPr>
+    </w:lvl>
+    <w:lvl w:ilvl="3" w:tplc="0409000F" w:tentative="1">
+      <w:start w:val="1"/>
+      <w:numFmt w:val="decimal"/>
+      <w:lvlText w:val="%4."/>
+      <w:lvlJc w:val="left"/>
+      <w:pPr>
+        <w:ind w:left="2880" w:hanging="360"/>
+      </w:pPr>
+    </w:lvl>
+    <w:lvl w:ilvl="4" w:tplc="04090019" w:tentative="1">
+      <w:start w:val="1"/>
+      <w:numFmt w:val="lowerLetter"/>
+      <w:lvlText w:val="%5."/>
+      <w:lvlJc w:val="left"/>
+      <w:pPr>
+        <w:ind w:left="3600" w:hanging="360"/>
+      </w:pPr>
+    </w:lvl>
+    <w:lvl w:ilvl="5" w:tplc="0409001B" w:tentative="1">
+      <w:start w:val="1"/>
+      <w:numFmt w:val="lowerRoman"/>
+      <w:lvlText w:val="%6."/>
+      <w:lvlJc w:val="right"/>
+      <w:pPr>
+        <w:ind w:left="4320" w:hanging="180"/>
+      </w:pPr>
+    </w:lvl>
+    <w:lvl w:ilvl="6" w:tplc="0409000F" w:tentative="1">
+      <w:start w:val="1"/>
+      <w:numFmt w:val="decimal"/>
+      <w:lvlText w:val="%7."/>
+      <w:lvlJc w:val="left"/>
+      <w:pPr>
+        <w:ind w:left="5040" w:hanging="360"/>
+      </w:pPr>
+    </w:lvl>
+    <w:lvl w:ilvl="7" w:tplc="04090019" w:tentative="1">
+      <w:start w:val="1"/>
+      <w:numFmt w:val="lowerLetter"/>
+      <w:lvlText w:val="%8."/>
+      <w:lvlJc w:val="left"/>
+      <w:pPr>
+        <w:ind w:left="5760" w:hanging="360"/>
+      </w:pPr>
+    </w:lvl>
+    <w:lvl w:ilvl="8" w:tplc="0409001B" w:tentative="1">
+      <w:start w:val="1"/>
+      <w:numFmt w:val="lowerRoman"/>
+      <w:lvlText w:val="%9."/>
+      <w:lvlJc w:val="right"/>
+      <w:pPr>
+        <w:ind w:left="6480" w:hanging="180"/>
+      </w:pPr>
+    </w:lvl>
+  </w:abstractNum>
+  <w:abstractNum w:abstractNumId="1" w15:restartNumberingAfterBreak="0">
     <w:nsid w:val="0F695BA9"/>
     <w:multiLevelType w:val="hybridMultilevel"/>
     <w:tmpl w:val="5BD8D408"/>
@@ -1618,7 +1650,7 @@
       </w:rPr>
     </w:lvl>
   </w:abstractNum>
-  <w:abstractNum w:abstractNumId="1" w15:restartNumberingAfterBreak="0">
+  <w:abstractNum w:abstractNumId="2" w15:restartNumberingAfterBreak="0">
     <w:nsid w:val="14CA4B93"/>
     <w:multiLevelType w:val="hybridMultilevel"/>
     <w:tmpl w:val="0492B460"/>
@@ -1704,7 +1736,7 @@
       </w:pPr>
     </w:lvl>
   </w:abstractNum>
-  <w:abstractNum w:abstractNumId="2" w15:restartNumberingAfterBreak="0">
+  <w:abstractNum w:abstractNumId="3" w15:restartNumberingAfterBreak="0">
     <w:nsid w:val="44960362"/>
     <w:multiLevelType w:val="hybridMultilevel"/>
     <w:tmpl w:val="033EC690"/>
@@ -1817,7 +1849,7 @@
       </w:rPr>
     </w:lvl>
   </w:abstractNum>
-  <w:abstractNum w:abstractNumId="3" w15:restartNumberingAfterBreak="0">
+  <w:abstractNum w:abstractNumId="4" w15:restartNumberingAfterBreak="0">
     <w:nsid w:val="4AB65DE0"/>
     <w:multiLevelType w:val="hybridMultilevel"/>
     <w:tmpl w:val="69B25100"/>
@@ -1930,7 +1962,7 @@
       </w:rPr>
     </w:lvl>
   </w:abstractNum>
-  <w:abstractNum w:abstractNumId="4" w15:restartNumberingAfterBreak="0">
+  <w:abstractNum w:abstractNumId="5" w15:restartNumberingAfterBreak="0">
     <w:nsid w:val="602A731F"/>
     <w:multiLevelType w:val="hybridMultilevel"/>
     <w:tmpl w:val="FCE6C190"/>
@@ -2046,7 +2078,7 @@
       </w:pPr>
     </w:lvl>
   </w:abstractNum>
-  <w:abstractNum w:abstractNumId="5" w15:restartNumberingAfterBreak="0">
+  <w:abstractNum w:abstractNumId="6" w15:restartNumberingAfterBreak="0">
     <w:nsid w:val="637267EE"/>
     <w:multiLevelType w:val="hybridMultilevel"/>
     <w:tmpl w:val="BDAC1CB8"/>
@@ -2159,7 +2191,7 @@
       </w:rPr>
     </w:lvl>
   </w:abstractNum>
-  <w:abstractNum w:abstractNumId="6" w15:restartNumberingAfterBreak="0">
+  <w:abstractNum w:abstractNumId="7" w15:restartNumberingAfterBreak="0">
     <w:nsid w:val="749A02E8"/>
     <w:multiLevelType w:val="hybridMultilevel"/>
     <w:tmpl w:val="FAA2B8E6"/>
@@ -2276,25 +2308,28 @@
     </w:lvl>
   </w:abstractNum>
   <w:num w:numId="1">
+    <w:abstractNumId w:val="7"/>
+  </w:num>
+  <w:num w:numId="2">
+    <w:abstractNumId w:val="1"/>
+  </w:num>
+  <w:num w:numId="3">
+    <w:abstractNumId w:val="5"/>
+  </w:num>
+  <w:num w:numId="4">
     <w:abstractNumId w:val="6"/>
   </w:num>
-  <w:num w:numId="2">
-    <w:abstractNumId w:val="0"/>
+  <w:num w:numId="5">
+    <w:abstractNumId w:val="3"/>
   </w:num>
-  <w:num w:numId="3">
+  <w:num w:numId="6">
+    <w:abstractNumId w:val="2"/>
+  </w:num>
+  <w:num w:numId="7">
     <w:abstractNumId w:val="4"/>
   </w:num>
-  <w:num w:numId="4">
-    <w:abstractNumId w:val="5"/>
-  </w:num>
-  <w:num w:numId="5">
-    <w:abstractNumId w:val="2"/>
-  </w:num>
-  <w:num w:numId="6">
-    <w:abstractNumId w:val="1"/>
-  </w:num>
-  <w:num w:numId="7">
-    <w:abstractNumId w:val="3"/>
+  <w:num w:numId="8">
+    <w:abstractNumId w:val="0"/>
   </w:num>
 </w:numbering>
 </file>

</xml_diff>